<commit_message>
create python file for sqlalchemy
</commit_message>
<xml_diff>
--- a/Docs/Git Tutorial.docx
+++ b/Docs/Git Tutorial.docx
@@ -41,7 +41,21 @@
         <w:rPr>
           <w:b/>
         </w:rPr>
-        <w:t xml:space="preserve"> repo (macOS X)</w:t>
+        <w:t xml:space="preserve"> repo (</w:t>
+      </w:r>
+      <w:proofErr w:type="spellStart"/>
+      <w:r>
+        <w:rPr>
+          <w:b/>
+        </w:rPr>
+        <w:t>macOS</w:t>
+      </w:r>
+      <w:proofErr w:type="spellEnd"/>
+      <w:r>
+        <w:rPr>
+          <w:b/>
+        </w:rPr>
+        <w:t xml:space="preserve"> X)</w:t>
       </w:r>
     </w:p>
     <w:p/>
@@ -246,6 +260,335 @@
       <w:r>
         <w:t>in. You should be in the master</w:t>
       </w:r>
+    </w:p>
+    <w:p>
+      <w:pPr>
+        <w:pStyle w:val="ListParagraph"/>
+        <w:numPr>
+          <w:ilvl w:val="0"/>
+          <w:numId w:val="5"/>
+        </w:numPr>
+      </w:pPr>
+      <w:r>
+        <w:t>T: git checkout -b &lt;</w:t>
+      </w:r>
+      <w:proofErr w:type="spellStart"/>
+      <w:r>
+        <w:t>branchName</w:t>
+      </w:r>
+      <w:proofErr w:type="spellEnd"/>
+      <w:r>
+        <w:t>&gt;</w:t>
+      </w:r>
+    </w:p>
+    <w:p>
+      <w:pPr>
+        <w:pStyle w:val="ListParagraph"/>
+        <w:numPr>
+          <w:ilvl w:val="1"/>
+          <w:numId w:val="5"/>
+        </w:numPr>
+      </w:pPr>
+      <w:r>
+        <w:t>To create new branch in local folder</w:t>
+      </w:r>
+    </w:p>
+    <w:p>
+      <w:pPr>
+        <w:pStyle w:val="ListParagraph"/>
+        <w:numPr>
+          <w:ilvl w:val="0"/>
+          <w:numId w:val="5"/>
+        </w:numPr>
+      </w:pPr>
+      <w:r>
+        <w:t>T: git branch</w:t>
+      </w:r>
+    </w:p>
+    <w:p>
+      <w:pPr>
+        <w:pStyle w:val="ListParagraph"/>
+        <w:numPr>
+          <w:ilvl w:val="1"/>
+          <w:numId w:val="3"/>
+        </w:numPr>
+      </w:pPr>
+      <w:r>
+        <w:t>Verify that you are in the newly created, local branch</w:t>
+      </w:r>
+    </w:p>
+    <w:p>
+      <w:pPr>
+        <w:rPr>
+          <w:b/>
+        </w:rPr>
+      </w:pPr>
+      <w:r>
+        <w:rPr>
+          <w:b/>
+        </w:rPr>
+        <w:t>Make Changes to local branch folder</w:t>
+      </w:r>
+    </w:p>
+    <w:p>
+      <w:pPr>
+        <w:pStyle w:val="ListParagraph"/>
+        <w:numPr>
+          <w:ilvl w:val="0"/>
+          <w:numId w:val="5"/>
+        </w:numPr>
+      </w:pPr>
+      <w:r>
+        <w:t>F: add new files or change existing files</w:t>
+      </w:r>
+    </w:p>
+    <w:p>
+      <w:pPr>
+        <w:pStyle w:val="ListParagraph"/>
+        <w:numPr>
+          <w:ilvl w:val="0"/>
+          <w:numId w:val="5"/>
+        </w:numPr>
+      </w:pPr>
+      <w:r>
+        <w:t>T: git status</w:t>
+      </w:r>
+    </w:p>
+    <w:p>
+      <w:pPr>
+        <w:pStyle w:val="ListParagraph"/>
+        <w:numPr>
+          <w:ilvl w:val="1"/>
+          <w:numId w:val="3"/>
+        </w:numPr>
+      </w:pPr>
+      <w:r>
+        <w:t>Check what changes have been made to the branch folder.</w:t>
+      </w:r>
+    </w:p>
+    <w:p>
+      <w:pPr>
+        <w:pStyle w:val="ListParagraph"/>
+        <w:numPr>
+          <w:ilvl w:val="1"/>
+          <w:numId w:val="3"/>
+        </w:numPr>
+      </w:pPr>
+      <w:r>
+        <w:t>Note: these changes are not committed and are considered as “untracked files present”</w:t>
+      </w:r>
+    </w:p>
+    <w:p>
+      <w:pPr>
+        <w:rPr>
+          <w:b/>
+        </w:rPr>
+      </w:pPr>
+      <w:r>
+        <w:rPr>
+          <w:b/>
+        </w:rPr>
+        <w:t>Push local branch folder to GitHub</w:t>
+      </w:r>
+    </w:p>
+    <w:p>
+      <w:pPr>
+        <w:pStyle w:val="ListParagraph"/>
+        <w:numPr>
+          <w:ilvl w:val="0"/>
+          <w:numId w:val="5"/>
+        </w:numPr>
+      </w:pPr>
+      <w:r>
+        <w:t xml:space="preserve">T: git </w:t>
+      </w:r>
+      <w:proofErr w:type="gramStart"/>
+      <w:r>
+        <w:t>add .</w:t>
+      </w:r>
+      <w:proofErr w:type="gramEnd"/>
+    </w:p>
+    <w:p>
+      <w:pPr>
+        <w:pStyle w:val="ListParagraph"/>
+        <w:numPr>
+          <w:ilvl w:val="0"/>
+          <w:numId w:val="5"/>
+        </w:numPr>
+      </w:pPr>
+      <w:r>
+        <w:t>T: git commit -m "&lt;message&gt;"</w:t>
+      </w:r>
+    </w:p>
+    <w:p>
+      <w:pPr>
+        <w:pStyle w:val="ListParagraph"/>
+        <w:numPr>
+          <w:ilvl w:val="0"/>
+          <w:numId w:val="5"/>
+        </w:numPr>
+      </w:pPr>
+      <w:r>
+        <w:t>T: git push -u origin &lt;</w:t>
+      </w:r>
+      <w:proofErr w:type="spellStart"/>
+      <w:r>
+        <w:t>branchName</w:t>
+      </w:r>
+      <w:proofErr w:type="spellEnd"/>
+      <w:r>
+        <w:t>&gt;</w:t>
+      </w:r>
+    </w:p>
+    <w:p/>
+    <w:p>
+      <w:pPr>
+        <w:rPr>
+          <w:b/>
+        </w:rPr>
+      </w:pPr>
+      <w:r>
+        <w:rPr>
+          <w:b/>
+        </w:rPr>
+        <w:t>Create pull request in GitHub</w:t>
+      </w:r>
+    </w:p>
+    <w:p>
+      <w:pPr>
+        <w:pStyle w:val="ListParagraph"/>
+        <w:numPr>
+          <w:ilvl w:val="0"/>
+          <w:numId w:val="5"/>
+        </w:numPr>
+      </w:pPr>
+      <w:r>
+        <w:t>GH: login and select the relevant repo</w:t>
+      </w:r>
+    </w:p>
+    <w:p>
+      <w:pPr>
+        <w:pStyle w:val="ListParagraph"/>
+        <w:numPr>
+          <w:ilvl w:val="0"/>
+          <w:numId w:val="5"/>
+        </w:numPr>
+      </w:pPr>
+      <w:r>
+        <w:t xml:space="preserve">GH: </w:t>
+      </w:r>
+      <w:r>
+        <w:t xml:space="preserve">click on “Compare and pull request” </w:t>
+      </w:r>
+    </w:p>
+    <w:p>
+      <w:pPr>
+        <w:pStyle w:val="ListParagraph"/>
+        <w:numPr>
+          <w:ilvl w:val="0"/>
+          <w:numId w:val="5"/>
+        </w:numPr>
+      </w:pPr>
+      <w:r>
+        <w:t>GH: check differences in file</w:t>
+      </w:r>
+    </w:p>
+    <w:p>
+      <w:pPr>
+        <w:pStyle w:val="ListParagraph"/>
+        <w:numPr>
+          <w:ilvl w:val="1"/>
+          <w:numId w:val="3"/>
+        </w:numPr>
+      </w:pPr>
+      <w:r>
+        <w:t>Add or change comments as necessary</w:t>
+      </w:r>
+    </w:p>
+    <w:p>
+      <w:pPr>
+        <w:pStyle w:val="ListParagraph"/>
+        <w:numPr>
+          <w:ilvl w:val="0"/>
+          <w:numId w:val="5"/>
+        </w:numPr>
+      </w:pPr>
+      <w:r>
+        <w:t xml:space="preserve">GH: click on </w:t>
+      </w:r>
+      <w:r>
+        <w:t>“Merge pull request”</w:t>
+      </w:r>
+      <w:r>
+        <w:t xml:space="preserve"> if accept changes</w:t>
+      </w:r>
+    </w:p>
+    <w:p>
+      <w:pPr>
+        <w:pStyle w:val="ListParagraph"/>
+        <w:numPr>
+          <w:ilvl w:val="1"/>
+          <w:numId w:val="3"/>
+        </w:numPr>
+      </w:pPr>
+      <w:r>
+        <w:t>At this point, the master has changed and everyone should git pull so everyone has the most recent master file copied in their local folder</w:t>
+      </w:r>
+    </w:p>
+    <w:p>
+      <w:pPr>
+        <w:rPr>
+          <w:b/>
+        </w:rPr>
+      </w:pPr>
+      <w:r>
+        <w:rPr>
+          <w:b/>
+        </w:rPr>
+        <w:br w:type="page"/>
+      </w:r>
+    </w:p>
+    <w:p>
+      <w:pPr>
+        <w:rPr>
+          <w:b/>
+          <w:u w:val="single"/>
+        </w:rPr>
+      </w:pPr>
+      <w:r>
+        <w:rPr>
+          <w:b/>
+        </w:rPr>
+        <w:lastRenderedPageBreak/>
+        <w:t>Deleting branch in local folder</w:t>
+      </w:r>
+      <w:r>
+        <w:rPr>
+          <w:b/>
+        </w:rPr>
+        <w:t xml:space="preserve"> </w:t>
+      </w:r>
+      <w:r>
+        <w:rPr>
+          <w:b/>
+          <w:u w:val="single"/>
+        </w:rPr>
+        <w:t>(not necessary i</w:t>
+      </w:r>
+      <w:r>
+        <w:rPr>
+          <w:b/>
+          <w:u w:val="single"/>
+        </w:rPr>
+        <w:t>f you want to continue working i</w:t>
+      </w:r>
+      <w:r>
+        <w:rPr>
+          <w:b/>
+          <w:u w:val="single"/>
+        </w:rPr>
+        <w:t>n branch)</w:t>
+      </w:r>
       <w:bookmarkStart w:id="0" w:name="_GoBack"/>
       <w:bookmarkEnd w:id="0"/>
     </w:p>
@@ -258,277 +601,6 @@
         </w:numPr>
       </w:pPr>
       <w:r>
-        <w:t>T: git checkout -b &lt;branchName&gt;</w:t>
-      </w:r>
-    </w:p>
-    <w:p>
-      <w:pPr>
-        <w:pStyle w:val="ListParagraph"/>
-        <w:numPr>
-          <w:ilvl w:val="1"/>
-          <w:numId w:val="5"/>
-        </w:numPr>
-      </w:pPr>
-      <w:r>
-        <w:t>To create new branch in local folder</w:t>
-      </w:r>
-    </w:p>
-    <w:p>
-      <w:pPr>
-        <w:pStyle w:val="ListParagraph"/>
-        <w:numPr>
-          <w:ilvl w:val="0"/>
-          <w:numId w:val="5"/>
-        </w:numPr>
-      </w:pPr>
-      <w:r>
-        <w:t>T: git branch</w:t>
-      </w:r>
-    </w:p>
-    <w:p>
-      <w:pPr>
-        <w:pStyle w:val="ListParagraph"/>
-        <w:numPr>
-          <w:ilvl w:val="1"/>
-          <w:numId w:val="3"/>
-        </w:numPr>
-      </w:pPr>
-      <w:r>
-        <w:t>Verify that you are in the newly created, local branch</w:t>
-      </w:r>
-    </w:p>
-    <w:p>
-      <w:pPr>
-        <w:rPr>
-          <w:b/>
-        </w:rPr>
-      </w:pPr>
-      <w:r>
-        <w:rPr>
-          <w:b/>
-        </w:rPr>
-        <w:t>Make Changes to local branch folder</w:t>
-      </w:r>
-    </w:p>
-    <w:p>
-      <w:pPr>
-        <w:pStyle w:val="ListParagraph"/>
-        <w:numPr>
-          <w:ilvl w:val="0"/>
-          <w:numId w:val="5"/>
-        </w:numPr>
-      </w:pPr>
-      <w:r>
-        <w:t>F: add new files or change existing files</w:t>
-      </w:r>
-    </w:p>
-    <w:p>
-      <w:pPr>
-        <w:pStyle w:val="ListParagraph"/>
-        <w:numPr>
-          <w:ilvl w:val="0"/>
-          <w:numId w:val="5"/>
-        </w:numPr>
-      </w:pPr>
-      <w:r>
-        <w:t>T: git status</w:t>
-      </w:r>
-    </w:p>
-    <w:p>
-      <w:pPr>
-        <w:pStyle w:val="ListParagraph"/>
-        <w:numPr>
-          <w:ilvl w:val="1"/>
-          <w:numId w:val="3"/>
-        </w:numPr>
-      </w:pPr>
-      <w:r>
-        <w:t>Check what changes have been made to the branch folder.</w:t>
-      </w:r>
-    </w:p>
-    <w:p>
-      <w:pPr>
-        <w:pStyle w:val="ListParagraph"/>
-        <w:numPr>
-          <w:ilvl w:val="1"/>
-          <w:numId w:val="3"/>
-        </w:numPr>
-      </w:pPr>
-      <w:r>
-        <w:t>Note: these changes are not committed and are considered as “untracked files present”</w:t>
-      </w:r>
-    </w:p>
-    <w:p>
-      <w:pPr>
-        <w:rPr>
-          <w:b/>
-        </w:rPr>
-      </w:pPr>
-      <w:r>
-        <w:rPr>
-          <w:b/>
-        </w:rPr>
-        <w:t>Push local branch folder to GitHub</w:t>
-      </w:r>
-    </w:p>
-    <w:p>
-      <w:pPr>
-        <w:pStyle w:val="ListParagraph"/>
-        <w:numPr>
-          <w:ilvl w:val="0"/>
-          <w:numId w:val="5"/>
-        </w:numPr>
-      </w:pPr>
-      <w:r>
-        <w:t>T: git add .</w:t>
-      </w:r>
-    </w:p>
-    <w:p>
-      <w:pPr>
-        <w:pStyle w:val="ListParagraph"/>
-        <w:numPr>
-          <w:ilvl w:val="0"/>
-          <w:numId w:val="5"/>
-        </w:numPr>
-      </w:pPr>
-      <w:r>
-        <w:t>T: git commit -m "&lt;message&gt;"</w:t>
-      </w:r>
-    </w:p>
-    <w:p>
-      <w:pPr>
-        <w:pStyle w:val="ListParagraph"/>
-        <w:numPr>
-          <w:ilvl w:val="0"/>
-          <w:numId w:val="5"/>
-        </w:numPr>
-      </w:pPr>
-      <w:r>
-        <w:t>T: git push -u origin &lt;branchName&gt;</w:t>
-      </w:r>
-    </w:p>
-    <w:p/>
-    <w:p>
-      <w:pPr>
-        <w:rPr>
-          <w:b/>
-        </w:rPr>
-      </w:pPr>
-      <w:r>
-        <w:rPr>
-          <w:b/>
-        </w:rPr>
-        <w:t>Create pull request in GitHub</w:t>
-      </w:r>
-    </w:p>
-    <w:p>
-      <w:pPr>
-        <w:pStyle w:val="ListParagraph"/>
-        <w:numPr>
-          <w:ilvl w:val="0"/>
-          <w:numId w:val="5"/>
-        </w:numPr>
-      </w:pPr>
-      <w:r>
-        <w:t>GH: login and select the relevant repo</w:t>
-      </w:r>
-    </w:p>
-    <w:p>
-      <w:pPr>
-        <w:pStyle w:val="ListParagraph"/>
-        <w:numPr>
-          <w:ilvl w:val="0"/>
-          <w:numId w:val="5"/>
-        </w:numPr>
-      </w:pPr>
-      <w:r>
-        <w:t>GH: create pull request</w:t>
-      </w:r>
-    </w:p>
-    <w:p>
-      <w:pPr>
-        <w:pStyle w:val="ListParagraph"/>
-        <w:numPr>
-          <w:ilvl w:val="0"/>
-          <w:numId w:val="5"/>
-        </w:numPr>
-      </w:pPr>
-      <w:r>
-        <w:t>GH: check differences in file</w:t>
-      </w:r>
-    </w:p>
-    <w:p>
-      <w:pPr>
-        <w:pStyle w:val="ListParagraph"/>
-        <w:numPr>
-          <w:ilvl w:val="1"/>
-          <w:numId w:val="3"/>
-        </w:numPr>
-      </w:pPr>
-      <w:r>
-        <w:t>Add or change comments as necessary</w:t>
-      </w:r>
-    </w:p>
-    <w:p>
-      <w:pPr>
-        <w:pStyle w:val="ListParagraph"/>
-        <w:numPr>
-          <w:ilvl w:val="0"/>
-          <w:numId w:val="5"/>
-        </w:numPr>
-      </w:pPr>
-      <w:r>
-        <w:t>GH: click on merge branches if accept changes</w:t>
-      </w:r>
-    </w:p>
-    <w:p>
-      <w:pPr>
-        <w:pStyle w:val="ListParagraph"/>
-        <w:numPr>
-          <w:ilvl w:val="1"/>
-          <w:numId w:val="3"/>
-        </w:numPr>
-      </w:pPr>
-      <w:r>
-        <w:t>At this point, the master has changed and everyone should git pull so everyone has the most recent master file copied in their local folder</w:t>
-      </w:r>
-    </w:p>
-    <w:p>
-      <w:pPr>
-        <w:rPr>
-          <w:b/>
-        </w:rPr>
-      </w:pPr>
-      <w:r>
-        <w:rPr>
-          <w:b/>
-        </w:rPr>
-        <w:br w:type="page"/>
-      </w:r>
-    </w:p>
-    <w:p>
-      <w:pPr>
-        <w:rPr>
-          <w:b/>
-        </w:rPr>
-      </w:pPr>
-      <w:r>
-        <w:rPr>
-          <w:b/>
-        </w:rPr>
-        <w:lastRenderedPageBreak/>
-        <w:t>Deleting branch in local folder</w:t>
-      </w:r>
-    </w:p>
-    <w:p>
-      <w:pPr>
-        <w:pStyle w:val="ListParagraph"/>
-        <w:numPr>
-          <w:ilvl w:val="0"/>
-          <w:numId w:val="5"/>
-        </w:numPr>
-      </w:pPr>
-      <w:r>
         <w:t>T: git checkout master</w:t>
       </w:r>
     </w:p>
@@ -577,7 +649,15 @@
         </w:numPr>
       </w:pPr>
       <w:r>
-        <w:t>T: git branch -d &lt;branchName&gt;</w:t>
+        <w:t>T: git branch -d &lt;</w:t>
+      </w:r>
+      <w:proofErr w:type="spellStart"/>
+      <w:r>
+        <w:t>branchName</w:t>
+      </w:r>
+      <w:proofErr w:type="spellEnd"/>
+      <w:r>
+        <w:t>&gt;</w:t>
       </w:r>
     </w:p>
     <w:p>
@@ -820,7 +900,7 @@
   <w:abstractNum w:abstractNumId="2">
     <w:nsid w:val="36272E37"/>
     <w:multiLevelType w:val="hybridMultilevel"/>
-    <w:tmpl w:val="3B58246A"/>
+    <w:tmpl w:val="B060CF74"/>
     <w:lvl w:ilvl="0" w:tplc="0409000F">
       <w:start w:val="1"/>
       <w:numFmt w:val="decimal"/>

</xml_diff>